<commit_message>
rework from post corrector to predistorter
</commit_message>
<xml_diff>
--- a/отчет.docx
+++ b/отчет.docx
@@ -57,7 +57,13 @@
         <w:rPr>
           <w:lang w:val="ru-RU"/>
         </w:rPr>
-        <w:t xml:space="preserve">Входной сигнал </w:t>
+        <w:t>Входные данные</w:t>
+      </w:r>
+      <w:r>
+        <w:rPr>
+          <w:lang w:val="ru-RU"/>
+        </w:rPr>
+        <w:t xml:space="preserve"> </w:t>
       </w:r>
     </w:p>
     <w:p>
@@ -80,6 +86,12 @@
         <w:rPr>
           <w:lang w:val="ru-RU"/>
         </w:rPr>
+        <w:t>, входной сигнал системы</w:t>
+      </w:r>
+      <w:r>
+        <w:rPr>
+          <w:lang w:val="ru-RU"/>
+        </w:rPr>
         <w:t>) и опорного</w:t>
       </w:r>
       <w:r>
@@ -95,37 +107,25 @@
         <w:rPr>
           <w:lang w:val="ru-RU"/>
         </w:rPr>
+        <w:t>, остаточная ошибка после амплитудного, фазового и временного выравнивания</w:t>
+      </w:r>
+      <w:r>
+        <w:rPr>
+          <w:lang w:val="ru-RU"/>
+        </w:rPr>
         <w:t>)</w:t>
       </w:r>
       <w:r>
         <w:rPr>
           <w:lang w:val="ru-RU"/>
         </w:rPr>
-        <w:t xml:space="preserve"> сигналов, а так же спектр ошибки (</w:t>
-      </w:r>
-      <w:r>
-        <w:t>d</w:t>
-      </w:r>
-      <w:r>
-        <w:rPr>
-          <w:lang w:val="ru-RU"/>
-        </w:rPr>
-        <w:t>-</w:t>
-      </w:r>
-      <w:r>
-        <w:t>u</w:t>
-      </w:r>
-      <w:r>
-        <w:rPr>
-          <w:lang w:val="ru-RU"/>
-        </w:rPr>
-        <w:t xml:space="preserve">) </w:t>
-      </w:r>
-      <w:r>
-        <w:rPr>
-          <w:lang w:val="ru-RU"/>
-        </w:rPr>
-        <w:t xml:space="preserve">представлены на рисунке 1. </w:t>
+        <w:t xml:space="preserve"> сигналов</w:t>
+      </w:r>
+      <w:r>
+        <w:rPr>
+          <w:lang w:val="ru-RU"/>
+        </w:rPr>
+        <w:t xml:space="preserve"> представлены на рисунке 1.</w:t>
       </w:r>
     </w:p>
     <w:p>
@@ -133,10 +133,13 @@
         <w:jc w:val="center"/>
       </w:pPr>
       <w:r>
+        <w:rPr>
+          <w:noProof/>
+        </w:rPr>
         <w:drawing>
-          <wp:inline distT="0" distB="0" distL="0" distR="0" wp14:anchorId="1FBAF4C6" wp14:editId="03F3EFC4">
-            <wp:extent cx="6610214" cy="3752850"/>
-            <wp:effectExtent l="0" t="0" r="635" b="0"/>
+          <wp:inline distT="0" distB="0" distL="0" distR="0" wp14:anchorId="593A9058" wp14:editId="0F0BF85F">
+            <wp:extent cx="5668166" cy="4420217"/>
+            <wp:effectExtent l="0" t="0" r="8890" b="0"/>
             <wp:docPr id="1" name="Picture 1"/>
             <wp:cNvGraphicFramePr>
               <a:graphicFrameLocks xmlns:a="http://schemas.openxmlformats.org/drawingml/2006/main" noChangeAspect="1"/>
@@ -157,7 +160,7 @@
                   <pic:spPr>
                     <a:xfrm>
                       <a:off x="0" y="0"/>
-                      <a:ext cx="6614841" cy="3755477"/>
+                      <a:ext cx="5668166" cy="4420217"/>
                     </a:xfrm>
                     <a:prstGeom prst="rect">
                       <a:avLst/>
@@ -270,6 +273,9 @@
         </w:rPr>
       </w:pPr>
       <w:r>
+        <w:rPr>
+          <w:lang w:val="ru-RU"/>
+        </w:rPr>
         <w:tab/>
       </w:r>
       <w:r>
@@ -302,6 +308,9 @@
         <w:jc w:val="center"/>
       </w:pPr>
       <w:r>
+        <w:rPr>
+          <w:noProof/>
+        </w:rPr>
         <w:drawing>
           <wp:inline distT="0" distB="0" distL="0" distR="0" wp14:anchorId="1800A47E" wp14:editId="552F533E">
             <wp:extent cx="5544324" cy="4344006"/>
@@ -375,7 +384,28 @@
         <w:rPr>
           <w:lang w:val="ru-RU"/>
         </w:rPr>
-        <w:t>Из рисунка 2 можно сделать вывод, что корреляция быстро спадает и коррелированными можно считать только 1, 2 и 4 отсчеты (за критерий был принят уровень 0.2).</w:t>
+        <w:t>Из рисунка 2 можно сделать вывод, что корреляция быстро спадает и коррелированными можно считать только 1, 2 и 4 отсчеты (за критерий был принят уровень 0.2)</w:t>
+      </w:r>
+      <w:r>
+        <w:rPr>
+          <w:lang w:val="ru-RU"/>
+        </w:rPr>
+        <w:t xml:space="preserve"> следовательно можно предположить, что оптимальный порядок фильтра </w:t>
+      </w:r>
+      <m:oMath>
+        <m:r>
+          <w:rPr>
+            <w:rFonts w:ascii="Cambria Math" w:hAnsi="Cambria Math"/>
+            <w:lang w:val="ru-RU"/>
+          </w:rPr>
+          <m:t>≅3</m:t>
+        </m:r>
+      </m:oMath>
+      <w:r>
+        <w:rPr>
+          <w:lang w:val="ru-RU"/>
+        </w:rPr>
+        <w:t>.</w:t>
       </w:r>
       <w:r>
         <w:rPr>
@@ -443,9 +473,9 @@
         </w:rPr>
         <w:lastRenderedPageBreak/>
         <w:drawing>
-          <wp:inline distT="0" distB="0" distL="0" distR="0" wp14:anchorId="27FC5CC1" wp14:editId="37B90564">
-            <wp:extent cx="4514216" cy="3486150"/>
-            <wp:effectExtent l="0" t="0" r="635" b="0"/>
+          <wp:inline distT="0" distB="0" distL="0" distR="0" wp14:anchorId="441A8898" wp14:editId="2CE68552">
+            <wp:extent cx="5348177" cy="3455745"/>
+            <wp:effectExtent l="0" t="0" r="5080" b="0"/>
             <wp:docPr id="4" name="Picture 4"/>
             <wp:cNvGraphicFramePr>
               <a:graphicFrameLocks xmlns:a="http://schemas.openxmlformats.org/drawingml/2006/main" noChangeAspect="1"/>
@@ -466,7 +496,7 @@
                   <pic:spPr>
                     <a:xfrm>
                       <a:off x="0" y="0"/>
-                      <a:ext cx="4520509" cy="3491010"/>
+                      <a:ext cx="5356287" cy="3460986"/>
                     </a:xfrm>
                     <a:prstGeom prst="rect">
                       <a:avLst/>
@@ -504,18 +534,36 @@
         </w:rPr>
         <w:t xml:space="preserve"> сравнение фильтров 3 и 20 порядков.</w:t>
       </w:r>
-    </w:p>
-    <w:p>
-      <w:pPr>
-        <w:rPr>
-          <w:lang w:val="ru-RU"/>
-        </w:rPr>
-      </w:pPr>
-      <w:r>
-        <w:rPr>
-          <w:lang w:val="ru-RU"/>
-        </w:rPr>
-        <w:t>Ка видно из рисунка 3, фильтр 3 порядка и фильтр 20 порядка дают одну и туже ошибку в полосе сигнала и различаются только подавлением шума вне полосы сигнала (чем выше порядок фильтра тем лучше подавляется шум вне полосы сигнала).</w:t>
+      <w:r>
+        <w:rPr>
+          <w:lang w:val="ru-RU"/>
+        </w:rPr>
+        <w:t xml:space="preserve"> (остаточные ошибки обоих фильтров равны и из-за наложения одной из них не видно)</w:t>
+      </w:r>
+    </w:p>
+    <w:p>
+      <w:pPr>
+        <w:rPr>
+          <w:lang w:val="ru-RU"/>
+        </w:rPr>
+      </w:pPr>
+      <w:r>
+        <w:rPr>
+          <w:lang w:val="ru-RU"/>
+        </w:rPr>
+        <w:t>Ка видно из рисунка 3, фильтр 3 порядка и фильтр 20 порядка дают одну и ту</w:t>
+      </w:r>
+      <w:r>
+        <w:rPr>
+          <w:lang w:val="ru-RU"/>
+        </w:rPr>
+        <w:t xml:space="preserve"> </w:t>
+      </w:r>
+      <w:r>
+        <w:rPr>
+          <w:lang w:val="ru-RU"/>
+        </w:rPr>
+        <w:t>же ошибку.</w:t>
       </w:r>
     </w:p>
     <w:p>
@@ -550,10 +598,10 @@
           <w:lang w:val="ru-RU"/>
         </w:rPr>
         <w:drawing>
-          <wp:inline distT="0" distB="0" distL="0" distR="0" wp14:anchorId="03F2BE29" wp14:editId="46F27832">
-            <wp:extent cx="4286250" cy="3064029"/>
-            <wp:effectExtent l="0" t="0" r="0" b="3175"/>
-            <wp:docPr id="5" name="Picture 5"/>
+          <wp:inline distT="0" distB="0" distL="0" distR="0" wp14:anchorId="0CE01D4D" wp14:editId="404B3CCE">
+            <wp:extent cx="5603358" cy="3266231"/>
+            <wp:effectExtent l="0" t="0" r="0" b="0"/>
+            <wp:docPr id="6" name="Picture 6"/>
             <wp:cNvGraphicFramePr>
               <a:graphicFrameLocks xmlns:a="http://schemas.openxmlformats.org/drawingml/2006/main" noChangeAspect="1"/>
             </wp:cNvGraphicFramePr>
@@ -573,7 +621,7 @@
                   <pic:spPr>
                     <a:xfrm>
                       <a:off x="0" y="0"/>
-                      <a:ext cx="4292734" cy="3068664"/>
+                      <a:ext cx="5636568" cy="3285590"/>
                     </a:xfrm>
                     <a:prstGeom prst="rect">
                       <a:avLst/>
@@ -623,7 +671,7 @@
           <w:lang w:val="ru-RU"/>
         </w:rPr>
         <w:lastRenderedPageBreak/>
-        <w:t>Из рисунка 4 видно, что даже фильтр 3-его порядка дает практически идентичные результаты. Присутствует тлько небольшое различие в подавлении шума вне полосы сигнала.</w:t>
+        <w:t xml:space="preserve">Из рисунка 4 видно, что даже фильтр 3-его порядка дает практически идентичные результаты. </w:t>
       </w:r>
     </w:p>
     <w:p>
@@ -635,26 +683,21 @@
       </w:pPr>
       <w:r>
         <w:rPr>
-          <w:lang w:val="ru-RU"/>
-        </w:rPr>
-        <w:t>Использование фильтра 1-го порядка уже дает значительные искажения, что продемонстрировано на рисунке 5.</w:t>
-      </w:r>
-    </w:p>
-    <w:p>
-      <w:pPr>
-        <w:rPr>
-          <w:lang w:val="ru-RU"/>
-        </w:rPr>
-      </w:pPr>
-      <w:r>
-        <w:rPr>
-          <w:lang w:val="ru-RU"/>
+          <w:noProof/>
         </w:rPr>
         <w:drawing>
-          <wp:inline distT="0" distB="0" distL="0" distR="0" wp14:anchorId="2F2721C7" wp14:editId="329F3AC1">
-            <wp:extent cx="5943600" cy="3696335"/>
-            <wp:effectExtent l="0" t="0" r="0" b="0"/>
-            <wp:docPr id="6" name="Picture 6"/>
+          <wp:anchor distT="0" distB="0" distL="114300" distR="114300" simplePos="0" relativeHeight="251658240" behindDoc="0" locked="0" layoutInCell="1" allowOverlap="1" wp14:anchorId="1C8A937C" wp14:editId="0B48ABA1">
+            <wp:simplePos x="0" y="0"/>
+            <wp:positionH relativeFrom="margin">
+              <wp:align>center</wp:align>
+            </wp:positionH>
+            <wp:positionV relativeFrom="paragraph">
+              <wp:posOffset>517</wp:posOffset>
+            </wp:positionV>
+            <wp:extent cx="7077075" cy="2662555"/>
+            <wp:effectExtent l="0" t="0" r="9525" b="4445"/>
+            <wp:wrapTopAndBottom/>
+            <wp:docPr id="18" name="Picture 18"/>
             <wp:cNvGraphicFramePr>
               <a:graphicFrameLocks xmlns:a="http://schemas.openxmlformats.org/drawingml/2006/main" noChangeAspect="1"/>
             </wp:cNvGraphicFramePr>
@@ -666,7 +709,13 @@
                     <pic:cNvPicPr/>
                   </pic:nvPicPr>
                   <pic:blipFill>
-                    <a:blip r:embed="rId8"/>
+                    <a:blip r:embed="rId8">
+                      <a:extLst>
+                        <a:ext uri="{28A0092B-C50C-407E-A947-70E740481C1C}">
+                          <a14:useLocalDpi xmlns:a14="http://schemas.microsoft.com/office/drawing/2010/main" val="0"/>
+                        </a:ext>
+                      </a:extLst>
+                    </a:blip>
                     <a:stretch>
                       <a:fillRect/>
                     </a:stretch>
@@ -674,7 +723,7 @@
                   <pic:spPr>
                     <a:xfrm>
                       <a:off x="0" y="0"/>
-                      <a:ext cx="5943600" cy="3696335"/>
+                      <a:ext cx="7077075" cy="2662555"/>
                     </a:xfrm>
                     <a:prstGeom prst="rect">
                       <a:avLst/>
@@ -683,13 +732,22 @@
                 </pic:pic>
               </a:graphicData>
             </a:graphic>
-          </wp:inline>
+            <wp14:sizeRelH relativeFrom="margin">
+              <wp14:pctWidth>0</wp14:pctWidth>
+            </wp14:sizeRelH>
+            <wp14:sizeRelV relativeFrom="margin">
+              <wp14:pctHeight>0</wp14:pctHeight>
+            </wp14:sizeRelV>
+          </wp:anchor>
         </w:drawing>
       </w:r>
     </w:p>
     <w:p>
       <w:pPr>
         <w:jc w:val="center"/>
+        <w:rPr>
+          <w:lang w:val="ru-RU"/>
+        </w:rPr>
       </w:pPr>
       <w:r>
         <w:rPr>
@@ -710,50 +768,91 @@
         <w:t xml:space="preserve"> сравнение фильтров 2 и 1 порядков.</w:t>
       </w:r>
     </w:p>
-    <w:p/>
-    <w:p>
-      <w:pPr>
-        <w:rPr>
-          <w:lang w:val="ru-RU"/>
-        </w:rPr>
-      </w:pPr>
-      <w:r>
-        <w:rPr>
-          <w:lang w:val="ru-RU"/>
-        </w:rPr>
-        <w:t>В соответствии с приведенными выше результатами был выбран фильтр 2 порядка, т.к. он при наименьшей длине уже обеспечивает минимальную ошибку в полосе сигнала.</w:t>
-      </w:r>
-    </w:p>
-    <w:p>
-      <w:pPr>
-        <w:rPr>
-          <w:lang w:val="ru-RU"/>
-        </w:rPr>
-      </w:pPr>
-      <w:r>
-        <w:rPr>
-          <w:lang w:val="ru-RU"/>
-        </w:rPr>
-        <w:tab/>
-        <w:t>Так же на графиках 6, 7 продемонстрировано различие при разной заданной задержке фильтра. Из данных графиков можно сделать вывод, что задерка 1 является оптимальной</w:t>
-      </w:r>
-    </w:p>
-    <w:p>
-      <w:pPr>
-        <w:rPr>
-          <w:lang w:val="ru-RU"/>
-        </w:rPr>
-      </w:pPr>
-      <w:r>
-        <w:rPr>
-          <w:lang w:val="ru-RU"/>
-        </w:rPr>
-        <w:lastRenderedPageBreak/>
+    <w:p>
+      <w:pPr>
+        <w:ind w:firstLine="720"/>
+        <w:rPr>
+          <w:lang w:val="ru-RU"/>
+        </w:rPr>
+      </w:pPr>
+      <w:r>
+        <w:rPr>
+          <w:lang w:val="ru-RU"/>
+        </w:rPr>
+        <w:t>Исп</w:t>
+      </w:r>
+      <w:r>
+        <w:rPr>
+          <w:lang w:val="ru-RU"/>
+        </w:rPr>
+        <w:t>о</w:t>
+      </w:r>
+      <w:r>
+        <w:rPr>
+          <w:lang w:val="ru-RU"/>
+        </w:rPr>
+        <w:t xml:space="preserve">льзование фильтра 1-го дает </w:t>
+      </w:r>
+      <w:r>
+        <w:rPr>
+          <w:lang w:val="ru-RU"/>
+        </w:rPr>
+        <w:t>примерно на 1</w:t>
+      </w:r>
+      <w:r>
+        <w:rPr>
+          <w:lang w:val="ru-RU"/>
+        </w:rPr>
+        <w:t>-1.</w:t>
+      </w:r>
+      <w:r>
+        <w:rPr>
+          <w:lang w:val="ru-RU"/>
+        </w:rPr>
+        <w:t>5</w:t>
+      </w:r>
+      <w:r>
+        <w:rPr>
+          <w:lang w:val="ru-RU"/>
+        </w:rPr>
+        <w:t xml:space="preserve"> дБ худшие результаты. Разница небольшая и можно было бы даже выбрать фильтр первого порядка, но</w:t>
+      </w:r>
+      <w:r>
+        <w:rPr>
+          <w:lang w:val="ru-RU"/>
+        </w:rPr>
+        <w:t xml:space="preserve"> остановимся на фильтре 2-го порядка.</w:t>
+      </w:r>
+      <w:r>
+        <w:rPr>
+          <w:lang w:val="ru-RU"/>
+        </w:rPr>
+        <w:t xml:space="preserve"> </w:t>
+      </w:r>
+    </w:p>
+    <w:p>
+      <w:pPr>
+        <w:rPr>
+          <w:lang w:val="ru-RU"/>
+        </w:rPr>
+      </w:pPr>
+      <w:r>
+        <w:rPr>
+          <w:noProof/>
+        </w:rPr>
         <w:drawing>
-          <wp:inline distT="0" distB="0" distL="0" distR="0" wp14:anchorId="51EDF8BA" wp14:editId="7B7FB92A">
-            <wp:extent cx="5943600" cy="3809365"/>
-            <wp:effectExtent l="0" t="0" r="0" b="635"/>
-            <wp:docPr id="7" name="Picture 7"/>
+          <wp:anchor distT="0" distB="0" distL="114300" distR="114300" simplePos="0" relativeHeight="251659264" behindDoc="0" locked="0" layoutInCell="1" allowOverlap="1" wp14:anchorId="3DBC390F" wp14:editId="78E5CB5D">
+            <wp:simplePos x="0" y="0"/>
+            <wp:positionH relativeFrom="margin">
+              <wp:align>center</wp:align>
+            </wp:positionH>
+            <wp:positionV relativeFrom="paragraph">
+              <wp:posOffset>435492</wp:posOffset>
+            </wp:positionV>
+            <wp:extent cx="7091045" cy="3380740"/>
+            <wp:effectExtent l="0" t="0" r="0" b="0"/>
+            <wp:wrapTopAndBottom/>
+            <wp:docPr id="20" name="Picture 20"/>
             <wp:cNvGraphicFramePr>
               <a:graphicFrameLocks xmlns:a="http://schemas.openxmlformats.org/drawingml/2006/main" noChangeAspect="1"/>
             </wp:cNvGraphicFramePr>
@@ -765,7 +864,13 @@
                     <pic:cNvPicPr/>
                   </pic:nvPicPr>
                   <pic:blipFill>
-                    <a:blip r:embed="rId9"/>
+                    <a:blip r:embed="rId9">
+                      <a:extLst>
+                        <a:ext uri="{28A0092B-C50C-407E-A947-70E740481C1C}">
+                          <a14:useLocalDpi xmlns:a14="http://schemas.microsoft.com/office/drawing/2010/main" val="0"/>
+                        </a:ext>
+                      </a:extLst>
+                    </a:blip>
                     <a:stretch>
                       <a:fillRect/>
                     </a:stretch>
@@ -773,7 +878,7 @@
                   <pic:spPr>
                     <a:xfrm>
                       <a:off x="0" y="0"/>
-                      <a:ext cx="5943600" cy="3809365"/>
+                      <a:ext cx="7091045" cy="3380740"/>
                     </a:xfrm>
                     <a:prstGeom prst="rect">
                       <a:avLst/>
@@ -782,9 +887,36 @@
                 </pic:pic>
               </a:graphicData>
             </a:graphic>
-          </wp:inline>
+            <wp14:sizeRelH relativeFrom="margin">
+              <wp14:pctWidth>0</wp14:pctWidth>
+            </wp14:sizeRelH>
+            <wp14:sizeRelV relativeFrom="margin">
+              <wp14:pctHeight>0</wp14:pctHeight>
+            </wp14:sizeRelV>
+          </wp:anchor>
         </w:drawing>
       </w:r>
+      <w:r>
+        <w:rPr>
+          <w:lang w:val="ru-RU"/>
+        </w:rPr>
+        <w:tab/>
+        <w:t xml:space="preserve">Так же </w:t>
+      </w:r>
+      <w:bookmarkStart w:id="0" w:name="_GoBack"/>
+      <w:bookmarkEnd w:id="0"/>
+      <w:r>
+        <w:rPr>
+          <w:lang w:val="ru-RU"/>
+        </w:rPr>
+        <w:t>на графиках 6, 7 продемонстрировано различие при ра</w:t>
+      </w:r>
+      <w:r>
+        <w:rPr>
+          <w:lang w:val="ru-RU"/>
+        </w:rPr>
+        <w:t>зной заданной задержке фильтра.</w:t>
+      </w:r>
     </w:p>
     <w:p>
       <w:pPr>
@@ -800,6 +932,9 @@
         <w:t>Рисунок 6</w:t>
       </w:r>
       <w:r>
+        <w:rPr>
+          <w:lang w:val="ru-RU"/>
+        </w:rPr>
         <w:t xml:space="preserve">: </w:t>
       </w:r>
       <w:r>
@@ -816,15 +951,108 @@
           <w:lang w:val="ru-RU"/>
         </w:rPr>
       </w:pPr>
-      <w:r>
-        <w:rPr>
-          <w:lang w:val="ru-RU"/>
+    </w:p>
+    <w:p>
+      <w:pPr>
+        <w:rPr>
+          <w:lang w:val="ru-RU"/>
+        </w:rPr>
+      </w:pPr>
+      <w:r>
+        <w:rPr>
+          <w:lang w:val="ru-RU"/>
+        </w:rPr>
+        <w:tab/>
+        <w:t>Как видно из рисунка 6, задержки 1 и 2 дают практически идентичные результаты (результаты с задержкой 2 чуть лучше), но при использовании задержки 0 результаты намного хуже.</w:t>
+      </w:r>
+    </w:p>
+    <w:p>
+      <w:pPr>
+        <w:rPr>
+          <w:lang w:val="ru-RU"/>
+        </w:rPr>
+      </w:pPr>
+      <w:r>
+        <w:rPr>
+          <w:lang w:val="ru-RU"/>
+        </w:rPr>
+        <w:tab/>
+        <w:t>В соответствии с приведенными выше результатами, для оптимизации был выбран фильтр 2-го порядка с задержкой 2.</w:t>
+      </w:r>
+    </w:p>
+    <w:p>
+      <w:pPr>
+        <w:pStyle w:val="Heading1"/>
+        <w:rPr>
+          <w:lang w:val="ru-RU"/>
+        </w:rPr>
+      </w:pPr>
+      <w:r>
+        <w:t>RLS</w:t>
+      </w:r>
+      <w:r>
+        <w:rPr>
+          <w:lang w:val="ru-RU"/>
+        </w:rPr>
+        <w:t xml:space="preserve"> </w:t>
+      </w:r>
+    </w:p>
+    <w:p>
+      <w:pPr>
+        <w:rPr>
+          <w:lang w:val="ru-RU"/>
+        </w:rPr>
+      </w:pPr>
+      <w:r>
+        <w:rPr>
+          <w:lang w:val="ru-RU"/>
+        </w:rPr>
+        <w:t>Адаптируем фильтр с выбранными па</w:t>
+      </w:r>
+      <w:r>
+        <w:rPr>
+          <w:lang w:val="ru-RU"/>
+        </w:rPr>
+        <w:t>раметрами (порядок 2, задержка 2</w:t>
+      </w:r>
+      <w:r>
+        <w:rPr>
+          <w:lang w:val="ru-RU"/>
+        </w:rPr>
+        <w:t xml:space="preserve">) методом </w:t>
+      </w:r>
+      <w:r>
+        <w:t>RLS</w:t>
+      </w:r>
+      <w:r>
+        <w:rPr>
+          <w:lang w:val="ru-RU"/>
+        </w:rPr>
+        <w:t xml:space="preserve">. </w:t>
+      </w:r>
+      <w:r>
+        <w:rPr>
+          <w:lang w:val="ru-RU"/>
+        </w:rPr>
+        <w:t xml:space="preserve"> </w:t>
+      </w:r>
+      <w:r>
+        <w:rPr>
+          <w:lang w:val="ru-RU"/>
+        </w:rPr>
+        <w:t>Результаты представлены на рисунке 8.</w:t>
+      </w:r>
+    </w:p>
+    <w:p>
+      <w:r>
+        <w:rPr>
+          <w:noProof/>
         </w:rPr>
         <w:drawing>
-          <wp:inline distT="0" distB="0" distL="0" distR="0" wp14:anchorId="2DCBF39D" wp14:editId="7905C71A">
-            <wp:extent cx="5943600" cy="3683635"/>
-            <wp:effectExtent l="0" t="0" r="0" b="0"/>
-            <wp:docPr id="8" name="Picture 8"/>
+          <wp:inline distT="0" distB="0" distL="0" distR="0" wp14:anchorId="7956B298" wp14:editId="0D58FC0F">
+            <wp:extent cx="5943600" cy="3654425"/>
+            <wp:effectExtent l="0" t="0" r="0" b="3175"/>
+            <wp:docPr id="21" name="Picture 21"/>
             <wp:cNvGraphicFramePr>
               <a:graphicFrameLocks xmlns:a="http://schemas.openxmlformats.org/drawingml/2006/main" noChangeAspect="1"/>
             </wp:cNvGraphicFramePr>
@@ -844,7 +1072,7 @@
                   <pic:spPr>
                     <a:xfrm>
                       <a:off x="0" y="0"/>
-                      <a:ext cx="5943600" cy="3683635"/>
+                      <a:ext cx="5943600" cy="3654425"/>
                     </a:xfrm>
                     <a:prstGeom prst="rect">
                       <a:avLst/>
@@ -868,77 +1096,141 @@
         <w:rPr>
           <w:lang w:val="ru-RU"/>
         </w:rPr>
-        <w:t>Рисунок 7</w:t>
-      </w:r>
-      <w:r>
+        <w:t>Рисунок 8</w:t>
+      </w:r>
+      <w:r>
+        <w:rPr>
+          <w:lang w:val="ru-RU"/>
+        </w:rPr>
         <w:t xml:space="preserve">: </w:t>
       </w:r>
       <w:r>
         <w:rPr>
           <w:lang w:val="ru-RU"/>
         </w:rPr>
-        <w:t>сравнение задержек 0, 1</w:t>
-      </w:r>
-    </w:p>
-    <w:p>
-      <w:pPr>
-        <w:pStyle w:val="Heading1"/>
-        <w:rPr>
-          <w:lang w:val="ru-RU"/>
-        </w:rPr>
-      </w:pPr>
-      <w:r>
+        <w:t xml:space="preserve">сравнение резлультатов </w:t>
+      </w:r>
+      <w:r>
+        <w:t>LS</w:t>
+      </w:r>
+      <w:r>
+        <w:rPr>
+          <w:lang w:val="ru-RU"/>
+        </w:rPr>
+        <w:t xml:space="preserve"> </w:t>
+      </w:r>
+      <w:r>
+        <w:rPr>
+          <w:lang w:val="ru-RU"/>
+        </w:rPr>
+        <w:t xml:space="preserve">и </w:t>
+      </w:r>
+      <w:r>
+        <w:t>RLS</w:t>
+      </w:r>
+      <w:r>
+        <w:rPr>
+          <w:lang w:val="ru-RU"/>
+        </w:rPr>
+        <w:t xml:space="preserve">. </w:t>
+      </w:r>
+      <w:r>
+        <w:rPr>
+          <w:lang w:val="ru-RU"/>
+        </w:rPr>
+        <w:t>Т.к. результаты практически идентичны, то графики наложились.</w:t>
+      </w:r>
+    </w:p>
+    <w:p>
+      <w:pPr>
+        <w:rPr>
+          <w:lang w:val="ru-RU"/>
+        </w:rPr>
+      </w:pPr>
+      <w:r>
+        <w:rPr>
+          <w:lang w:val="ru-RU"/>
+        </w:rPr>
+        <w:t xml:space="preserve">Как видно из рисунка 8 результаты </w:t>
+      </w:r>
+      <w:r>
+        <w:t>LS</w:t>
+      </w:r>
+      <w:r>
+        <w:rPr>
+          <w:lang w:val="ru-RU"/>
+        </w:rPr>
+        <w:t xml:space="preserve"> </w:t>
+      </w:r>
+      <w:r>
+        <w:rPr>
+          <w:lang w:val="ru-RU"/>
+        </w:rPr>
+        <w:t xml:space="preserve">и </w:t>
+      </w:r>
+      <w:r>
+        <w:t>RLS</w:t>
+      </w:r>
+      <w:r>
+        <w:rPr>
+          <w:lang w:val="ru-RU"/>
+        </w:rPr>
+        <w:t xml:space="preserve"> </w:t>
+      </w:r>
+      <w:r>
+        <w:rPr>
+          <w:lang w:val="ru-RU"/>
+        </w:rPr>
+        <w:t>идентичны.</w:t>
+      </w:r>
+    </w:p>
+    <w:p>
+      <w:pPr>
+        <w:rPr>
+          <w:lang w:val="ru-RU"/>
+        </w:rPr>
+      </w:pPr>
+      <w:r>
+        <w:rPr>
+          <w:lang w:val="ru-RU"/>
+        </w:rPr>
+        <w:t>Рассмотрим так же как со временем менялась ошибка. График ошибки от этапа адаптации представлен на рисунке 9 (так же для построения графика использовалось сглаживание скользящим средним в 100 отсчетов, что бы сделать график читаемым). Как видно ошибка со временем не меняется из чего можно сделать вывод, что данный метод сходится достаточно быстро, по крайней мере быстрее чем в 100 итераций за которые бралось усреднение скользящим средним.</w:t>
+      </w:r>
+    </w:p>
+    <w:p>
+      <w:pPr>
+        <w:rPr>
+          <w:lang w:val="ru-RU"/>
+        </w:rPr>
+      </w:pPr>
+      <w:r>
+        <w:rPr>
+          <w:lang w:val="ru-RU"/>
+        </w:rPr>
         <w:lastRenderedPageBreak/>
+        <w:tab/>
+        <w:t xml:space="preserve">На рисунке 10 представлена итоговая импульсная характеристика полученная методом </w:t>
+      </w:r>
+      <w:r>
         <w:t>RLS</w:t>
       </w:r>
       <w:r>
         <w:rPr>
           <w:lang w:val="ru-RU"/>
         </w:rPr>
-        <w:t xml:space="preserve"> </w:t>
-      </w:r>
-    </w:p>
-    <w:p>
-      <w:pPr>
-        <w:rPr>
-          <w:lang w:val="ru-RU"/>
-        </w:rPr>
-      </w:pPr>
-      <w:r>
-        <w:rPr>
-          <w:lang w:val="ru-RU"/>
-        </w:rPr>
-        <w:t xml:space="preserve">Адаптируем фильтр с выбранными параметрами (порядок 2, задержка 1) методом </w:t>
-      </w:r>
-      <w:r>
-        <w:t>RLS</w:t>
-      </w:r>
-      <w:r>
-        <w:rPr>
-          <w:lang w:val="ru-RU"/>
-        </w:rPr>
-        <w:t xml:space="preserve">. </w:t>
-      </w:r>
-      <w:r>
-        <w:rPr>
-          <w:lang w:val="ru-RU"/>
-        </w:rPr>
-        <w:t xml:space="preserve"> </w:t>
-      </w:r>
-      <w:r>
-        <w:rPr>
-          <w:lang w:val="ru-RU"/>
-        </w:rPr>
-        <w:t>Результаты представлены на рисунке 8.</w:t>
-      </w:r>
-    </w:p>
-    <w:p>
-      <w:r>
+        <w:t>.</w:t>
+      </w:r>
+    </w:p>
+    <w:p>
+      <w:r>
+        <w:rPr>
+          <w:noProof/>
+        </w:rPr>
         <w:drawing>
-          <wp:inline distT="0" distB="0" distL="0" distR="0" wp14:anchorId="0E435B3F" wp14:editId="1B7C8FB2">
-            <wp:extent cx="5943600" cy="4123055"/>
-            <wp:effectExtent l="0" t="0" r="0" b="0"/>
-            <wp:docPr id="9" name="Picture 9"/>
+          <wp:inline distT="0" distB="0" distL="0" distR="0" wp14:anchorId="1EC73EA8" wp14:editId="702D709E">
+            <wp:extent cx="5943600" cy="4010660"/>
+            <wp:effectExtent l="0" t="0" r="0" b="8890"/>
+            <wp:docPr id="22" name="Picture 22"/>
             <wp:cNvGraphicFramePr>
               <a:graphicFrameLocks xmlns:a="http://schemas.openxmlformats.org/drawingml/2006/main" noChangeAspect="1"/>
             </wp:cNvGraphicFramePr>
@@ -958,7 +1250,7 @@
                   <pic:spPr>
                     <a:xfrm>
                       <a:off x="0" y="0"/>
-                      <a:ext cx="5943600" cy="4123055"/>
+                      <a:ext cx="5943600" cy="4010660"/>
                     </a:xfrm>
                     <a:prstGeom prst="rect">
                       <a:avLst/>
@@ -974,141 +1266,55 @@
     <w:p>
       <w:pPr>
         <w:jc w:val="center"/>
-        <w:rPr>
-          <w:lang w:val="ru-RU"/>
-        </w:rPr>
-      </w:pPr>
-      <w:r>
-        <w:rPr>
-          <w:lang w:val="ru-RU"/>
-        </w:rPr>
-        <w:t>Рисунок 8</w:t>
-      </w:r>
-      <w:r>
-        <w:rPr>
-          <w:lang w:val="ru-RU"/>
-        </w:rPr>
-        <w:t xml:space="preserve">: </w:t>
-      </w:r>
-      <w:r>
-        <w:rPr>
-          <w:lang w:val="ru-RU"/>
-        </w:rPr>
-        <w:t xml:space="preserve">сравнение резлультатов </w:t>
-      </w:r>
-      <w:r>
-        <w:t>LS</w:t>
-      </w:r>
-      <w:r>
-        <w:rPr>
-          <w:lang w:val="ru-RU"/>
-        </w:rPr>
-        <w:t xml:space="preserve"> </w:t>
-      </w:r>
-      <w:r>
-        <w:rPr>
-          <w:lang w:val="ru-RU"/>
-        </w:rPr>
-        <w:t xml:space="preserve">и </w:t>
-      </w:r>
-      <w:r>
-        <w:t>RLS</w:t>
-      </w:r>
-      <w:r>
-        <w:rPr>
-          <w:lang w:val="ru-RU"/>
-        </w:rPr>
-        <w:t xml:space="preserve">. </w:t>
-      </w:r>
-      <w:r>
-        <w:rPr>
-          <w:lang w:val="ru-RU"/>
-        </w:rPr>
-        <w:t>Т.к. результаты практически идентичны, то графики наложились.</w:t>
-      </w:r>
-    </w:p>
-    <w:p>
-      <w:pPr>
-        <w:rPr>
-          <w:lang w:val="ru-RU"/>
-        </w:rPr>
-      </w:pPr>
-      <w:r>
-        <w:rPr>
-          <w:lang w:val="ru-RU"/>
-        </w:rPr>
-        <w:t xml:space="preserve">Как видно из рисунка 8 результаты </w:t>
-      </w:r>
-      <w:r>
-        <w:t>LS</w:t>
-      </w:r>
-      <w:r>
-        <w:rPr>
-          <w:lang w:val="ru-RU"/>
-        </w:rPr>
-        <w:t xml:space="preserve"> </w:t>
-      </w:r>
-      <w:r>
-        <w:rPr>
-          <w:lang w:val="ru-RU"/>
-        </w:rPr>
-        <w:t xml:space="preserve">и </w:t>
-      </w:r>
-      <w:r>
-        <w:t>RLS</w:t>
-      </w:r>
-      <w:r>
-        <w:rPr>
-          <w:lang w:val="ru-RU"/>
-        </w:rPr>
-        <w:t xml:space="preserve"> </w:t>
-      </w:r>
-      <w:r>
-        <w:rPr>
-          <w:lang w:val="ru-RU"/>
-        </w:rPr>
-        <w:t>идентичны.</w:t>
-      </w:r>
-    </w:p>
-    <w:p>
-      <w:pPr>
-        <w:rPr>
-          <w:lang w:val="ru-RU"/>
-        </w:rPr>
-      </w:pPr>
-      <w:r>
-        <w:rPr>
-          <w:lang w:val="ru-RU"/>
-        </w:rPr>
-        <w:t>Рассмотрим так же как со временем менялась ошибка. График ошибки от этапа адаптации представлен на рисунке 9 (так же для построения графика использовалось сглаживание скользящим средним в 100 отсчетов, что бы сделать график читаемым). Как видно ошибка со временем не меняется из чего можно сделать вывод, что данный метод сходится достаточно быстро, по крайней мере быстрее чем в 100 итераций за которые бралось усреднение скользящим средним.</w:t>
-      </w:r>
-    </w:p>
-    <w:p>
-      <w:r>
-        <w:rPr>
-          <w:lang w:val="ru-RU"/>
-        </w:rPr>
-        <w:tab/>
-        <w:t xml:space="preserve">На рисунке 10 представлена итоговая импульсная характеристика полученная методом </w:t>
-      </w:r>
-      <w:r>
-        <w:t>RLS</w:t>
-      </w:r>
-      <w:r>
-        <w:rPr>
-          <w:lang w:val="ru-RU"/>
-        </w:rPr>
-        <w:t>.</w:t>
-      </w:r>
-    </w:p>
-    <w:p>
-      <w:r>
+      </w:pPr>
+    </w:p>
+    <w:p>
+      <w:pPr>
+        <w:jc w:val="center"/>
+        <w:rPr>
+          <w:lang w:val="ru-RU"/>
+        </w:rPr>
+      </w:pPr>
+      <w:r>
+        <w:rPr>
+          <w:lang w:val="ru-RU"/>
+        </w:rPr>
+        <w:t>Рисунок 9</w:t>
+      </w:r>
+      <w:r>
+        <w:rPr>
+          <w:lang w:val="ru-RU"/>
+        </w:rPr>
+        <w:t>:</w:t>
+      </w:r>
+      <w:r>
+        <w:rPr>
+          <w:lang w:val="ru-RU"/>
+        </w:rPr>
+        <w:t xml:space="preserve"> зависимость модуля ошибки от шага адаптации. Так же использовалось сглаживание скользящим средним длиной в 100 отсчетов что бы график был более менее читаемым.</w:t>
+      </w:r>
+    </w:p>
+    <w:p>
+      <w:pPr>
+        <w:rPr>
+          <w:lang w:val="ru-RU"/>
+        </w:rPr>
+      </w:pPr>
+    </w:p>
+    <w:p>
+      <w:pPr>
+        <w:jc w:val="center"/>
+      </w:pPr>
+      <w:r>
+        <w:rPr>
+          <w:noProof/>
+        </w:rPr>
         <w:lastRenderedPageBreak/>
         <w:drawing>
-          <wp:inline distT="0" distB="0" distL="0" distR="0" wp14:anchorId="4E1DDCC0" wp14:editId="38FFE997">
-            <wp:extent cx="5114260" cy="3913446"/>
-            <wp:effectExtent l="0" t="0" r="0" b="0"/>
-            <wp:docPr id="10" name="Picture 10"/>
+          <wp:inline distT="0" distB="0" distL="0" distR="0" wp14:anchorId="65260A62" wp14:editId="3E916DA8">
+            <wp:extent cx="5943600" cy="3866515"/>
+            <wp:effectExtent l="0" t="0" r="0" b="635"/>
+            <wp:docPr id="23" name="Picture 23"/>
             <wp:cNvGraphicFramePr>
               <a:graphicFrameLocks xmlns:a="http://schemas.openxmlformats.org/drawingml/2006/main" noChangeAspect="1"/>
             </wp:cNvGraphicFramePr>
@@ -1128,7 +1334,7 @@
                   <pic:spPr>
                     <a:xfrm>
                       <a:off x="0" y="0"/>
-                      <a:ext cx="5119143" cy="3917183"/>
+                      <a:ext cx="5943600" cy="3866515"/>
                     </a:xfrm>
                     <a:prstGeom prst="rect">
                       <a:avLst/>
@@ -1144,20 +1350,15 @@
     <w:p>
       <w:pPr>
         <w:jc w:val="center"/>
-      </w:pPr>
-    </w:p>
-    <w:p>
-      <w:pPr>
-        <w:jc w:val="center"/>
-        <w:rPr>
-          <w:lang w:val="ru-RU"/>
-        </w:rPr>
-      </w:pPr>
-      <w:r>
-        <w:rPr>
-          <w:lang w:val="ru-RU"/>
-        </w:rPr>
-        <w:t>Рисунок 9</w:t>
+        <w:rPr>
+          <w:lang w:val="ru-RU"/>
+        </w:rPr>
+      </w:pPr>
+      <w:r>
+        <w:rPr>
+          <w:lang w:val="ru-RU"/>
+        </w:rPr>
+        <w:t>Рисунок 10</w:t>
       </w:r>
       <w:r>
         <w:rPr>
@@ -1169,88 +1370,6 @@
         <w:rPr>
           <w:lang w:val="ru-RU"/>
         </w:rPr>
-        <w:t xml:space="preserve"> зависимость модуля ошибки от шага адаптации. Так же использовалось сглаживание скользящим средним длиной в 100 отсчетов что бы график был более менее читаемым.</w:t>
-      </w:r>
-    </w:p>
-    <w:p>
-      <w:pPr>
-        <w:rPr>
-          <w:lang w:val="ru-RU"/>
-        </w:rPr>
-      </w:pPr>
-    </w:p>
-    <w:p>
-      <w:pPr>
-        <w:jc w:val="center"/>
-        <w:rPr>
-          <w:lang w:val="ru-RU"/>
-        </w:rPr>
-      </w:pPr>
-      <w:r>
-        <w:rPr>
-          <w:lang w:val="ru-RU"/>
-        </w:rPr>
-        <w:lastRenderedPageBreak/>
-        <w:drawing>
-          <wp:inline distT="0" distB="0" distL="0" distR="0" wp14:anchorId="1BC8DA13" wp14:editId="59DE331E">
-            <wp:extent cx="4747099" cy="3689498"/>
-            <wp:effectExtent l="0" t="0" r="0" b="6350"/>
-            <wp:docPr id="11" name="Picture 11"/>
-            <wp:cNvGraphicFramePr>
-              <a:graphicFrameLocks xmlns:a="http://schemas.openxmlformats.org/drawingml/2006/main" noChangeAspect="1"/>
-            </wp:cNvGraphicFramePr>
-            <a:graphic xmlns:a="http://schemas.openxmlformats.org/drawingml/2006/main">
-              <a:graphicData uri="http://schemas.openxmlformats.org/drawingml/2006/picture">
-                <pic:pic xmlns:pic="http://schemas.openxmlformats.org/drawingml/2006/picture">
-                  <pic:nvPicPr>
-                    <pic:cNvPr id="1" name=""/>
-                    <pic:cNvPicPr/>
-                  </pic:nvPicPr>
-                  <pic:blipFill>
-                    <a:blip r:embed="rId13"/>
-                    <a:stretch>
-                      <a:fillRect/>
-                    </a:stretch>
-                  </pic:blipFill>
-                  <pic:spPr>
-                    <a:xfrm>
-                      <a:off x="0" y="0"/>
-                      <a:ext cx="4759908" cy="3699454"/>
-                    </a:xfrm>
-                    <a:prstGeom prst="rect">
-                      <a:avLst/>
-                    </a:prstGeom>
-                  </pic:spPr>
-                </pic:pic>
-              </a:graphicData>
-            </a:graphic>
-          </wp:inline>
-        </w:drawing>
-      </w:r>
-    </w:p>
-    <w:p>
-      <w:pPr>
-        <w:jc w:val="center"/>
-        <w:rPr>
-          <w:lang w:val="ru-RU"/>
-        </w:rPr>
-      </w:pPr>
-      <w:r>
-        <w:rPr>
-          <w:lang w:val="ru-RU"/>
-        </w:rPr>
-        <w:t>Рисунок 10</w:t>
-      </w:r>
-      <w:r>
-        <w:rPr>
-          <w:lang w:val="ru-RU"/>
-        </w:rPr>
-        <w:t>:</w:t>
-      </w:r>
-      <w:r>
-        <w:rPr>
-          <w:lang w:val="ru-RU"/>
-        </w:rPr>
         <w:t xml:space="preserve"> импульсная характеристика фильтра после адаптации методом </w:t>
       </w:r>
       <w:r>
@@ -1262,8 +1381,6 @@
         </w:rPr>
         <w:t>.</w:t>
       </w:r>
-      <w:bookmarkStart w:id="0" w:name="_GoBack"/>
-      <w:bookmarkEnd w:id="0"/>
     </w:p>
     <w:sectPr>
       <w:pgSz w:w="12240" w:h="15840"/>
@@ -1730,6 +1847,16 @@
       <w:szCs w:val="32"/>
     </w:rPr>
   </w:style>
+  <w:style w:type="character" w:styleId="PlaceholderText">
+    <w:name w:val="Placeholder Text"/>
+    <w:basedOn w:val="DefaultParagraphFont"/>
+    <w:uiPriority w:val="99"/>
+    <w:semiHidden/>
+    <w:rsid w:val="00407FCE"/>
+    <w:rPr>
+      <w:color w:val="808080"/>
+    </w:rPr>
+  </w:style>
 </w:styles>
 </file>
 

</xml_diff>